<commit_message>
Updates for new treekey format, updated rule files to allow multiple valueConditions
</commit_message>
<xml_diff>
--- a/format/Indexed 3d Scene Format Specification.docx
+++ b/format/Indexed 3d Scene Format Specification.docx
@@ -121,7 +121,7 @@
           <w:noProof/>
           <w:lang w:val="en-US"/>
         </w:rPr>
-        <w:t>2014-02-19</w:t>
+        <w:t>2014-04-29</w:t>
       </w:r>
       <w:r>
         <w:rPr>
@@ -6900,6 +6900,7 @@
       <w:r>
         <w:rPr>
           <w:rStyle w:val="SubtleEmphasis"/>
+          <w:lang w:val="en-US"/>
         </w:rPr>
         <w:t>integrated meshes</w:t>
       </w:r>
@@ -17485,19 +17486,7 @@
         <w:rPr>
           <w:lang w:val="en-US"/>
         </w:rPr>
-        <w:t xml:space="preserve"> object provides information on a given metric determined during the cooking process of an i3s store</w:t>
-      </w:r>
-      <w:r>
-        <w:rPr>
-          <w:lang w:val="en-US"/>
-        </w:rPr>
-        <w:t>.</w:t>
-      </w:r>
-      <w:r>
-        <w:rPr>
-          <w:lang w:val="en-US"/>
-        </w:rPr>
-        <w:t xml:space="preserve"> This metric can be used by the client to determine whether a representation is of the right quality level for rendering or whether a different representation is needed. </w:t>
+        <w:t xml:space="preserve"> object provides information on a given metric determined during the cooking process of an i3s store. This metric can be used by the client to determine whether a representation is of the right quality level for rendering or whether a different representation is needed. </w:t>
       </w:r>
     </w:p>
     <w:p>
@@ -17770,25 +17759,7 @@
               <w:rPr>
                 <w:lang w:val="en-US"/>
               </w:rPr>
-              <w:t>float</w:t>
-            </w:r>
-            <w:r>
-              <w:rPr>
-                <w:lang w:val="en-US"/>
-              </w:rPr>
-              <w:t>[</w:t>
-            </w:r>
-            <w:r>
-              <w:rPr>
-                <w:lang w:val="en-US"/>
-              </w:rPr>
-              <w:t>0..1</w:t>
-            </w:r>
-            <w:r>
-              <w:rPr>
-                <w:lang w:val="en-US"/>
-              </w:rPr>
-              <w:t>]</w:t>
+              <w:t>float[0..1]</w:t>
             </w:r>
           </w:p>
         </w:tc>
@@ -19456,13 +19427,7 @@
         <w:rPr>
           <w:lang w:val="en-US"/>
         </w:rPr>
-        <w:t>Abstract</w:t>
-      </w:r>
-      <w:r>
-        <w:rPr>
-          <w:lang w:val="en-US"/>
-        </w:rPr>
-        <w:t>Geometry</w:t>
+        <w:t>AbstractGeometry</w:t>
       </w:r>
       <w:proofErr w:type="spellEnd"/>
     </w:p>
@@ -19994,7 +19959,6 @@
         <w:rPr>
           <w:lang w:val="en-US"/>
         </w:rPr>
-        <w:lastRenderedPageBreak/>
         <w:t xml:space="preserve">Class </w:t>
       </w:r>
       <w:proofErr w:type="spellStart"/>
@@ -20095,6 +20059,7 @@
               <w:rPr>
                 <w:lang w:val="en-US"/>
               </w:rPr>
+              <w:lastRenderedPageBreak/>
               <w:t>Name</w:t>
             </w:r>
           </w:p>
@@ -21381,14 +21346,7 @@
               <w:rPr>
                 <w:lang w:val="en-US"/>
               </w:rPr>
-              <w:t xml:space="preserve"> The </w:t>
-            </w:r>
-            <w:r>
-              <w:rPr>
-                <w:lang w:val="en-US"/>
-              </w:rPr>
-              <w:lastRenderedPageBreak/>
-              <w:t>entire field is optional when no components have been declared for this Geometry.</w:t>
+              <w:t xml:space="preserve"> The entire field is optional when no components have been declared for this Geometry.</w:t>
             </w:r>
           </w:p>
         </w:tc>
@@ -21405,84 +21363,84 @@
         <w:rPr>
           <w:lang w:val="en-US"/>
         </w:rPr>
+        <w:t xml:space="preserve">Table </w:t>
+      </w:r>
+      <w:r>
+        <w:fldChar w:fldCharType="begin"/>
+      </w:r>
+      <w:r>
+        <w:rPr>
+          <w:lang w:val="en-US"/>
+        </w:rPr>
+        <w:instrText xml:space="preserve"> SEQ Table \* ARABIC </w:instrText>
+      </w:r>
+      <w:r>
+        <w:fldChar w:fldCharType="separate"/>
+      </w:r>
+      <w:r>
+        <w:rPr>
+          <w:noProof/>
+          <w:lang w:val="en-US"/>
+        </w:rPr>
+        <w:t>17</w:t>
+      </w:r>
+      <w:r>
+        <w:fldChar w:fldCharType="end"/>
+      </w:r>
+      <w:r>
+        <w:rPr>
+          <w:lang w:val="en-US"/>
+        </w:rPr>
+        <w:t xml:space="preserve">: </w:t>
+      </w:r>
+      <w:r>
+        <w:rPr>
+          <w:lang w:val="en-US"/>
+        </w:rPr>
+        <w:t xml:space="preserve">Attributes of the Class </w:t>
+      </w:r>
+      <w:proofErr w:type="spellStart"/>
+      <w:r>
+        <w:rPr>
+          <w:lang w:val="en-US"/>
+        </w:rPr>
+        <w:t>FeatureAttribute</w:t>
+      </w:r>
+      <w:proofErr w:type="spellEnd"/>
+      <w:r>
+        <w:rPr>
+          <w:lang w:val="en-US"/>
+        </w:rPr>
+        <w:t xml:space="preserve"> within the </w:t>
+      </w:r>
+      <w:proofErr w:type="spellStart"/>
+      <w:r>
+        <w:rPr>
+          <w:lang w:val="en-US"/>
+        </w:rPr>
+        <w:t>FeatureData</w:t>
+      </w:r>
+      <w:proofErr w:type="spellEnd"/>
+      <w:r>
+        <w:rPr>
+          <w:lang w:val="en-US"/>
+        </w:rPr>
+        <w:t xml:space="preserve"> document</w:t>
+      </w:r>
+    </w:p>
+    <w:p>
+      <w:pPr>
+        <w:pStyle w:val="Heading2"/>
+        <w:rPr>
+          <w:lang w:val="en-US"/>
+        </w:rPr>
+      </w:pPr>
+      <w:bookmarkStart w:id="12" w:name="_Toc367801589"/>
+      <w:r>
+        <w:rPr>
+          <w:lang w:val="en-US"/>
+        </w:rPr>
         <w:lastRenderedPageBreak/>
-        <w:t xml:space="preserve">Table </w:t>
-      </w:r>
-      <w:r>
-        <w:fldChar w:fldCharType="begin"/>
-      </w:r>
-      <w:r>
-        <w:rPr>
-          <w:lang w:val="en-US"/>
-        </w:rPr>
-        <w:instrText xml:space="preserve"> SEQ Table \* ARABIC </w:instrText>
-      </w:r>
-      <w:r>
-        <w:fldChar w:fldCharType="separate"/>
-      </w:r>
-      <w:r>
-        <w:rPr>
-          <w:noProof/>
-          <w:lang w:val="en-US"/>
-        </w:rPr>
-        <w:t>17</w:t>
-      </w:r>
-      <w:r>
-        <w:fldChar w:fldCharType="end"/>
-      </w:r>
-      <w:r>
-        <w:rPr>
-          <w:lang w:val="en-US"/>
-        </w:rPr>
-        <w:t xml:space="preserve">: </w:t>
-      </w:r>
-      <w:r>
-        <w:rPr>
-          <w:lang w:val="en-US"/>
-        </w:rPr>
-        <w:t xml:space="preserve">Attributes of the Class </w:t>
-      </w:r>
-      <w:proofErr w:type="spellStart"/>
-      <w:r>
-        <w:rPr>
-          <w:lang w:val="en-US"/>
-        </w:rPr>
-        <w:t>FeatureAttribute</w:t>
-      </w:r>
-      <w:proofErr w:type="spellEnd"/>
-      <w:r>
-        <w:rPr>
-          <w:lang w:val="en-US"/>
-        </w:rPr>
-        <w:t xml:space="preserve"> within the </w:t>
-      </w:r>
-      <w:proofErr w:type="spellStart"/>
-      <w:r>
-        <w:rPr>
-          <w:lang w:val="en-US"/>
-        </w:rPr>
-        <w:t>FeatureData</w:t>
-      </w:r>
-      <w:proofErr w:type="spellEnd"/>
-      <w:r>
-        <w:rPr>
-          <w:lang w:val="en-US"/>
-        </w:rPr>
-        <w:t xml:space="preserve"> document</w:t>
-      </w:r>
-    </w:p>
-    <w:p>
-      <w:pPr>
-        <w:pStyle w:val="Heading2"/>
-        <w:rPr>
-          <w:lang w:val="en-US"/>
-        </w:rPr>
-      </w:pPr>
-      <w:bookmarkStart w:id="12" w:name="_Toc367801589"/>
-      <w:r>
-        <w:rPr>
-          <w:lang w:val="en-US"/>
-        </w:rPr>
         <w:t>Shared</w:t>
       </w:r>
       <w:r>
@@ -22056,14 +22014,7 @@
               <w:rPr>
                 <w:lang w:val="en-US"/>
               </w:rPr>
-              <w:t xml:space="preserve">Indicates the material type, chosen from the supported </w:t>
-            </w:r>
-            <w:r>
-              <w:rPr>
-                <w:lang w:val="en-US"/>
-              </w:rPr>
-              <w:lastRenderedPageBreak/>
-              <w:t>values {</w:t>
+              <w:t>Indicates the material type, chosen from the supported values {</w:t>
             </w:r>
             <w:r>
               <w:rPr>
@@ -22137,7 +22088,6 @@
               <w:rPr>
                 <w:lang w:val="en-US"/>
               </w:rPr>
-              <w:lastRenderedPageBreak/>
               <w:t>params.</w:t>
             </w:r>
             <w:r>
@@ -22299,6 +22249,7 @@
               <w:rPr>
                 <w:lang w:val="en-US"/>
               </w:rPr>
+              <w:lastRenderedPageBreak/>
               <w:t>params.</w:t>
             </w:r>
             <w:r>
@@ -23986,7 +23937,6 @@
         <w:rPr>
           <w:color w:val="auto"/>
         </w:rPr>
-        <w:lastRenderedPageBreak/>
         <w:t xml:space="preserve">UInt64 </w:t>
       </w:r>
       <w:proofErr w:type="spellStart"/>
@@ -24177,6 +24127,7 @@
         <w:rPr>
           <w:color w:val="auto"/>
         </w:rPr>
+        <w:lastRenderedPageBreak/>
         <w:t xml:space="preserve">   UInt64 </w:t>
       </w:r>
       <w:proofErr w:type="spellStart"/>
@@ -24987,7 +24938,15 @@
         <w:rPr>
           <w:lang w:val="en-US"/>
         </w:rPr>
-        <w:t xml:space="preserve">the i3s specification, an optional feature to provide API-dependent </w:t>
+        <w:t xml:space="preserve">the i3s specification, an </w:t>
+      </w:r>
+      <w:bookmarkStart w:id="13" w:name="_GoBack"/>
+      <w:bookmarkEnd w:id="13"/>
+      <w:r>
+        <w:rPr>
+          <w:lang w:val="en-US"/>
+        </w:rPr>
+        <w:t xml:space="preserve">optional feature to provide API-dependent </w:t>
       </w:r>
       <w:proofErr w:type="spellStart"/>
       <w:r>
@@ -25070,7 +25029,7 @@
           <w:lang w:val="en-US"/>
         </w:rPr>
       </w:pPr>
-      <w:bookmarkStart w:id="13" w:name="_Toc367801590"/>
+      <w:bookmarkStart w:id="14" w:name="_Toc367801590"/>
       <w:proofErr w:type="spellStart"/>
       <w:r>
         <w:rPr>
@@ -25083,119 +25042,6 @@
           <w:lang w:val="en-US"/>
         </w:rPr>
         <w:t>s.bin</w:t>
-      </w:r>
-      <w:bookmarkEnd w:id="13"/>
-      <w:proofErr w:type="spellEnd"/>
-    </w:p>
-    <w:p>
-      <w:pPr>
-        <w:rPr>
-          <w:lang w:val="en-US"/>
-        </w:rPr>
-      </w:pPr>
-      <w:r>
-        <w:rPr>
-          <w:lang w:val="en-US"/>
-        </w:rPr>
-        <w:t xml:space="preserve">The Textures file is a binary resource that contains one or multiple images that are used as textures of features in the </w:t>
-      </w:r>
-      <w:r>
-        <w:rPr>
-          <w:lang w:val="en-US"/>
-        </w:rPr>
-        <w:t>store</w:t>
-      </w:r>
-      <w:r>
-        <w:rPr>
-          <w:lang w:val="en-US"/>
-        </w:rPr>
-        <w:t xml:space="preserve">. A single </w:t>
-      </w:r>
-      <w:proofErr w:type="spellStart"/>
-      <w:r>
-        <w:rPr>
-          <w:lang w:val="en-US"/>
-        </w:rPr>
-        <w:t>Texture.bin</w:t>
-      </w:r>
-      <w:proofErr w:type="spellEnd"/>
-      <w:r>
-        <w:rPr>
-          <w:lang w:val="en-US"/>
-        </w:rPr>
-        <w:t xml:space="preserve"> file contains</w:t>
-      </w:r>
-      <w:r>
-        <w:rPr>
-          <w:lang w:val="en-US"/>
-        </w:rPr>
-        <w:t xml:space="preserve"> 1…n</w:t>
-      </w:r>
-      <w:r>
-        <w:rPr>
-          <w:lang w:val="en-US"/>
-        </w:rPr>
-        <w:t xml:space="preserve"> textures for a </w:t>
-      </w:r>
-      <w:r>
-        <w:rPr>
-          <w:lang w:val="en-US"/>
-        </w:rPr>
-        <w:t xml:space="preserve">single </w:t>
-      </w:r>
-      <w:r>
-        <w:rPr>
-          <w:lang w:val="en-US"/>
-        </w:rPr>
-        <w:t xml:space="preserve">specific texture </w:t>
-      </w:r>
-      <w:proofErr w:type="spellStart"/>
-      <w:r>
-        <w:rPr>
-          <w:lang w:val="en-US"/>
-        </w:rPr>
-        <w:t>LoD</w:t>
-      </w:r>
-      <w:proofErr w:type="spellEnd"/>
-      <w:r>
-        <w:rPr>
-          <w:lang w:val="en-US"/>
-        </w:rPr>
-        <w:t>. It can contain a single texture atlas or multiple individual textures; the decision how this is bundled is left to the authoring application so that specific aspects of the materials and textures used can be taken into account, such as tiling.</w:t>
-      </w:r>
-      <w:r>
-        <w:rPr>
-          <w:lang w:val="en-US"/>
-        </w:rPr>
-        <w:t xml:space="preserve"> For recommendation on texture handling, please refer to the section “</w:t>
-      </w:r>
-      <w:r>
-        <w:rPr>
-          <w:lang w:val="en-US"/>
-        </w:rPr>
-        <w:t>Texture Recommendations and Requirements</w:t>
-      </w:r>
-      <w:r>
-        <w:rPr>
-          <w:lang w:val="en-US"/>
-        </w:rPr>
-        <w:t>”.</w:t>
-      </w:r>
-    </w:p>
-    <w:p>
-      <w:pPr>
-        <w:pStyle w:val="Heading2"/>
-        <w:rPr>
-          <w:lang w:val="en-US"/>
-        </w:rPr>
-      </w:pPr>
-      <w:bookmarkStart w:id="14" w:name="_Toc367801591"/>
-      <w:proofErr w:type="spellStart"/>
-      <w:r>
-        <w:rPr>
-          <w:lang w:val="en-US"/>
-        </w:rPr>
-        <w:t>Geometry.bin</w:t>
       </w:r>
       <w:bookmarkEnd w:id="14"/>
       <w:proofErr w:type="spellEnd"/>
@@ -25210,6 +25056,119 @@
         <w:rPr>
           <w:lang w:val="en-US"/>
         </w:rPr>
+        <w:t xml:space="preserve">The Textures file is a binary resource that contains one or multiple images that are used as textures of features in the </w:t>
+      </w:r>
+      <w:r>
+        <w:rPr>
+          <w:lang w:val="en-US"/>
+        </w:rPr>
+        <w:t>store</w:t>
+      </w:r>
+      <w:r>
+        <w:rPr>
+          <w:lang w:val="en-US"/>
+        </w:rPr>
+        <w:t xml:space="preserve">. A single </w:t>
+      </w:r>
+      <w:proofErr w:type="spellStart"/>
+      <w:r>
+        <w:rPr>
+          <w:lang w:val="en-US"/>
+        </w:rPr>
+        <w:t>Texture.bin</w:t>
+      </w:r>
+      <w:proofErr w:type="spellEnd"/>
+      <w:r>
+        <w:rPr>
+          <w:lang w:val="en-US"/>
+        </w:rPr>
+        <w:t xml:space="preserve"> file contains</w:t>
+      </w:r>
+      <w:r>
+        <w:rPr>
+          <w:lang w:val="en-US"/>
+        </w:rPr>
+        <w:t xml:space="preserve"> 1…n</w:t>
+      </w:r>
+      <w:r>
+        <w:rPr>
+          <w:lang w:val="en-US"/>
+        </w:rPr>
+        <w:t xml:space="preserve"> textures for a </w:t>
+      </w:r>
+      <w:r>
+        <w:rPr>
+          <w:lang w:val="en-US"/>
+        </w:rPr>
+        <w:t xml:space="preserve">single </w:t>
+      </w:r>
+      <w:r>
+        <w:rPr>
+          <w:lang w:val="en-US"/>
+        </w:rPr>
+        <w:t xml:space="preserve">specific texture </w:t>
+      </w:r>
+      <w:proofErr w:type="spellStart"/>
+      <w:r>
+        <w:rPr>
+          <w:lang w:val="en-US"/>
+        </w:rPr>
+        <w:t>LoD</w:t>
+      </w:r>
+      <w:proofErr w:type="spellEnd"/>
+      <w:r>
+        <w:rPr>
+          <w:lang w:val="en-US"/>
+        </w:rPr>
+        <w:t>. It can contain a single texture atlas or multiple individual textures; the decision how this is bundled is left to the authoring application so that specific aspects of the materials and textures used can be taken into account, such as tiling.</w:t>
+      </w:r>
+      <w:r>
+        <w:rPr>
+          <w:lang w:val="en-US"/>
+        </w:rPr>
+        <w:t xml:space="preserve"> For recommendation on texture handling, please refer to the section “</w:t>
+      </w:r>
+      <w:r>
+        <w:rPr>
+          <w:lang w:val="en-US"/>
+        </w:rPr>
+        <w:t>Texture Recommendations and Requirements</w:t>
+      </w:r>
+      <w:r>
+        <w:rPr>
+          <w:lang w:val="en-US"/>
+        </w:rPr>
+        <w:t>”.</w:t>
+      </w:r>
+    </w:p>
+    <w:p>
+      <w:pPr>
+        <w:pStyle w:val="Heading2"/>
+        <w:rPr>
+          <w:lang w:val="en-US"/>
+        </w:rPr>
+      </w:pPr>
+      <w:bookmarkStart w:id="15" w:name="_Toc367801591"/>
+      <w:proofErr w:type="spellStart"/>
+      <w:r>
+        <w:rPr>
+          <w:lang w:val="en-US"/>
+        </w:rPr>
+        <w:t>Geometry.bin</w:t>
+      </w:r>
+      <w:bookmarkEnd w:id="15"/>
+      <w:proofErr w:type="spellEnd"/>
+    </w:p>
+    <w:p>
+      <w:pPr>
+        <w:rPr>
+          <w:lang w:val="en-US"/>
+        </w:rPr>
+      </w:pPr>
+      <w:r>
+        <w:rPr>
+          <w:lang w:val="en-US"/>
+        </w:rPr>
         <w:t xml:space="preserve">The binary geometry attribute file follows the </w:t>
       </w:r>
       <w:proofErr w:type="spellStart"/>
@@ -25270,93 +25229,93 @@
         <w:rPr>
           <w:lang w:val="en-US"/>
         </w:rPr>
+        <w:t>“</w:t>
+      </w:r>
+      <w:r>
+        <w:rPr>
+          <w:i/>
+          <w:lang w:val="en-US"/>
+        </w:rPr>
+        <w:t xml:space="preserve">This specification defines an </w:t>
+      </w:r>
+      <w:proofErr w:type="spellStart"/>
+      <w:r>
+        <w:rPr>
+          <w:i/>
+          <w:lang w:val="en-US"/>
+        </w:rPr>
+        <w:t>ArrayBuffer</w:t>
+      </w:r>
+      <w:proofErr w:type="spellEnd"/>
+      <w:r>
+        <w:rPr>
+          <w:i/>
+          <w:lang w:val="en-US"/>
+        </w:rPr>
+        <w:t xml:space="preserve"> type, representing a generic fixed-length binary buffer. It is not possible to manipulate the contents of an </w:t>
+      </w:r>
+      <w:proofErr w:type="spellStart"/>
+      <w:r>
+        <w:rPr>
+          <w:i/>
+          <w:lang w:val="en-US"/>
+        </w:rPr>
+        <w:t>ArrayBuffer</w:t>
+      </w:r>
+      <w:proofErr w:type="spellEnd"/>
+      <w:r>
+        <w:rPr>
+          <w:i/>
+          <w:lang w:val="en-US"/>
+        </w:rPr>
+        <w:t xml:space="preserve"> directly. Instead, a group of types are used to create views of the </w:t>
+      </w:r>
+      <w:proofErr w:type="spellStart"/>
+      <w:r>
+        <w:rPr>
+          <w:i/>
+          <w:lang w:val="en-US"/>
+        </w:rPr>
+        <w:t>ArrayBuffer</w:t>
+      </w:r>
+      <w:proofErr w:type="spellEnd"/>
+      <w:r>
+        <w:rPr>
+          <w:i/>
+          <w:lang w:val="en-US"/>
+        </w:rPr>
+        <w:t xml:space="preserve">. For example, to access the buffer as an array of 32-bit signed integers, an Int32Array would be created that refers to the </w:t>
+      </w:r>
+      <w:proofErr w:type="spellStart"/>
+      <w:r>
+        <w:rPr>
+          <w:i/>
+          <w:lang w:val="en-US"/>
+        </w:rPr>
+        <w:t>ArrayBuffer</w:t>
+      </w:r>
+      <w:proofErr w:type="spellEnd"/>
+      <w:r>
+        <w:rPr>
+          <w:i/>
+          <w:lang w:val="en-US"/>
+        </w:rPr>
+        <w:t>.</w:t>
+      </w:r>
+    </w:p>
+    <w:p>
+      <w:pPr>
+        <w:rPr>
+          <w:i/>
+          <w:lang w:val="en-US"/>
+        </w:rPr>
+      </w:pPr>
+      <w:r>
+        <w:rPr>
+          <w:i/>
+          <w:lang w:val="en-US"/>
+        </w:rPr>
         <w:lastRenderedPageBreak/>
-        <w:t>“</w:t>
-      </w:r>
-      <w:r>
-        <w:rPr>
-          <w:i/>
-          <w:lang w:val="en-US"/>
-        </w:rPr>
-        <w:t xml:space="preserve">This specification defines an </w:t>
-      </w:r>
-      <w:proofErr w:type="spellStart"/>
-      <w:r>
-        <w:rPr>
-          <w:i/>
-          <w:lang w:val="en-US"/>
-        </w:rPr>
-        <w:t>ArrayBuffer</w:t>
-      </w:r>
-      <w:proofErr w:type="spellEnd"/>
-      <w:r>
-        <w:rPr>
-          <w:i/>
-          <w:lang w:val="en-US"/>
-        </w:rPr>
-        <w:t xml:space="preserve"> type, representing a generic fixed-length binary buffer. It is not possible to manipulate the contents of an </w:t>
-      </w:r>
-      <w:proofErr w:type="spellStart"/>
-      <w:r>
-        <w:rPr>
-          <w:i/>
-          <w:lang w:val="en-US"/>
-        </w:rPr>
-        <w:t>ArrayBuffer</w:t>
-      </w:r>
-      <w:proofErr w:type="spellEnd"/>
-      <w:r>
-        <w:rPr>
-          <w:i/>
-          <w:lang w:val="en-US"/>
-        </w:rPr>
-        <w:t xml:space="preserve"> directly. Instead, a group of types are used to create views of the </w:t>
-      </w:r>
-      <w:proofErr w:type="spellStart"/>
-      <w:r>
-        <w:rPr>
-          <w:i/>
-          <w:lang w:val="en-US"/>
-        </w:rPr>
-        <w:t>ArrayBuffer</w:t>
-      </w:r>
-      <w:proofErr w:type="spellEnd"/>
-      <w:r>
-        <w:rPr>
-          <w:i/>
-          <w:lang w:val="en-US"/>
-        </w:rPr>
-        <w:t xml:space="preserve">. For example, to access the buffer as an array of 32-bit signed integers, an Int32Array would be created that refers to the </w:t>
-      </w:r>
-      <w:proofErr w:type="spellStart"/>
-      <w:r>
-        <w:rPr>
-          <w:i/>
-          <w:lang w:val="en-US"/>
-        </w:rPr>
-        <w:t>ArrayBuffer</w:t>
-      </w:r>
-      <w:proofErr w:type="spellEnd"/>
-      <w:r>
-        <w:rPr>
-          <w:i/>
-          <w:lang w:val="en-US"/>
-        </w:rPr>
-        <w:t>.</w:t>
-      </w:r>
-    </w:p>
-    <w:p>
-      <w:pPr>
-        <w:rPr>
-          <w:i/>
-          <w:lang w:val="en-US"/>
-        </w:rPr>
-      </w:pPr>
-      <w:r>
-        <w:rPr>
-          <w:i/>
-          <w:lang w:val="en-US"/>
-        </w:rPr>
         <w:t xml:space="preserve">Multiple typed array views can refer to the same </w:t>
       </w:r>
       <w:proofErr w:type="spellStart"/>
@@ -25679,19 +25638,32 @@
     </w:p>
     <w:p>
       <w:pPr>
+        <w:rPr>
+          <w:lang w:val="en-US"/>
+        </w:rPr>
+      </w:pPr>
+      <w:r>
+        <w:rPr>
+          <w:lang w:val="en-US"/>
+        </w:rPr>
+        <w:t>The expected triangle/face winding order in all geometry resources is counterclockwise.</w:t>
+      </w:r>
+    </w:p>
+    <w:p>
+      <w:pPr>
         <w:pStyle w:val="Heading1"/>
         <w:rPr>
           <w:lang w:val="en-US"/>
         </w:rPr>
       </w:pPr>
-      <w:bookmarkStart w:id="15" w:name="_Toc367801592"/>
+      <w:bookmarkStart w:id="16" w:name="_Toc367801592"/>
       <w:r>
         <w:rPr>
           <w:lang w:val="en-US"/>
         </w:rPr>
         <w:t>Persistence</w:t>
       </w:r>
-      <w:bookmarkEnd w:id="15"/>
+      <w:bookmarkEnd w:id="16"/>
     </w:p>
     <w:p>
       <w:pPr>
@@ -25719,7 +25691,7 @@
           <w:lang w:val="en-US"/>
         </w:rPr>
       </w:pPr>
-      <w:bookmarkStart w:id="16" w:name="_Toc367801593"/>
+      <w:bookmarkStart w:id="17" w:name="_Toc367801593"/>
       <w:r>
         <w:rPr>
           <w:lang w:val="en-US"/>
@@ -25733,7 +25705,7 @@
         </w:rPr>
         <w:t>CouchDB</w:t>
       </w:r>
-      <w:bookmarkEnd w:id="16"/>
+      <w:bookmarkEnd w:id="17"/>
       <w:proofErr w:type="spellEnd"/>
     </w:p>
     <w:p>
@@ -25782,14 +25754,14 @@
           <w:lang w:val="en-US"/>
         </w:rPr>
       </w:pPr>
-      <w:bookmarkStart w:id="17" w:name="_Toc367801594"/>
+      <w:bookmarkStart w:id="18" w:name="_Toc367801594"/>
       <w:r>
         <w:rPr>
           <w:lang w:val="en-US"/>
         </w:rPr>
         <w:t>Bundled Indexed 3d Scenes</w:t>
       </w:r>
-      <w:bookmarkEnd w:id="17"/>
+      <w:bookmarkEnd w:id="18"/>
     </w:p>
     <w:p>
       <w:pPr>
@@ -25900,7 +25872,7 @@
           <w:lang w:val="en-US"/>
         </w:rPr>
       </w:pPr>
-      <w:bookmarkStart w:id="18" w:name="_Toc367801595"/>
+      <w:bookmarkStart w:id="19" w:name="_Toc367801595"/>
       <w:r>
         <w:rPr>
           <w:lang w:val="en-US"/>
@@ -25915,7 +25887,7 @@
         </w:rPr>
         <w:t>IndexedDB</w:t>
       </w:r>
-      <w:bookmarkEnd w:id="18"/>
+      <w:bookmarkEnd w:id="19"/>
       <w:proofErr w:type="spellEnd"/>
     </w:p>
     <w:p>
@@ -26037,14 +26009,14 @@
           <w:lang w:val="en-US"/>
         </w:rPr>
       </w:pPr>
-      <w:bookmarkStart w:id="19" w:name="_Toc367801596"/>
+      <w:bookmarkStart w:id="20" w:name="_Toc367801596"/>
       <w:r>
         <w:rPr>
           <w:lang w:val="en-US"/>
         </w:rPr>
         <w:t>Exploded Files layout</w:t>
       </w:r>
-      <w:bookmarkEnd w:id="19"/>
+      <w:bookmarkEnd w:id="20"/>
     </w:p>
     <w:p>
       <w:pPr>
@@ -26093,7 +26065,7 @@
           <w:lang w:val="en-US"/>
         </w:rPr>
       </w:pPr>
-      <w:bookmarkStart w:id="20" w:name="_Toc367801597"/>
+      <w:bookmarkStart w:id="21" w:name="_Toc367801597"/>
       <w:r>
         <w:rPr>
           <w:lang w:val="en-US"/>
@@ -26112,7 +26084,7 @@
         </w:rPr>
         <w:t>s</w:t>
       </w:r>
-      <w:bookmarkEnd w:id="20"/>
+      <w:bookmarkEnd w:id="21"/>
     </w:p>
     <w:p>
       <w:pPr>
@@ -26242,15 +26214,7 @@
         <w:rPr>
           <w:lang w:val="en-US"/>
         </w:rPr>
-        <w:t>Identify suitable entry points into the I</w:t>
-      </w:r>
-      <w:bookmarkStart w:id="21" w:name="_GoBack"/>
-      <w:bookmarkEnd w:id="21"/>
-      <w:r>
-        <w:rPr>
-          <w:lang w:val="en-US"/>
-        </w:rPr>
-        <w:t>ndexed 3D Scene data – in this optional phase, the client asks a service to identify the node covering the clients’ Area of interest best. In this phase, none of the i3s resources are utilized, only an operation</w:t>
+        <w:t>Identify suitable entry points into the Indexed 3D Scene data – in this optional phase, the client asks a service to identify the node covering the clients’ Area of interest best. In this phase, none of the i3s resources are utilized, only an operation</w:t>
       </w:r>
       <w:r>
         <w:rPr>
@@ -28455,7 +28419,7 @@
       <w:rPr>
         <w:noProof/>
       </w:rPr>
-      <w:t>23</w:t>
+      <w:t>22</w:t>
     </w:r>
     <w:r>
       <w:rPr>
@@ -28520,15 +28484,32 @@
         </w:rPr>
         <w:t xml:space="preserve">Please refer to </w:t>
       </w:r>
-      <w:hyperlink r:id="rId1" w:history="1">
-        <w:r>
-          <w:rPr>
-            <w:rStyle w:val="Hyperlink"/>
-            <w:lang w:val="en-US"/>
-          </w:rPr>
-          <w:t>https://github.com/KhronosGroup/glTF/</w:t>
-        </w:r>
-      </w:hyperlink>
+      <w:r>
+        <w:fldChar w:fldCharType="begin"/>
+      </w:r>
+      <w:r>
+        <w:rPr>
+          <w:lang w:val="en-US"/>
+        </w:rPr>
+        <w:instrText xml:space="preserve"> HYPERLINK "https://github.com/KhronosGroup/glTF/" </w:instrText>
+      </w:r>
+      <w:r>
+        <w:fldChar w:fldCharType="separate"/>
+      </w:r>
+      <w:r>
+        <w:rPr>
+          <w:rStyle w:val="Hyperlink"/>
+          <w:lang w:val="en-US"/>
+        </w:rPr>
+        <w:t>https://github.com/KhronosGroup/glTF/</w:t>
+      </w:r>
+      <w:r>
+        <w:rPr>
+          <w:rStyle w:val="Hyperlink"/>
+          <w:lang w:val="en-US"/>
+        </w:rPr>
+        <w:fldChar w:fldCharType="end"/>
+      </w:r>
       <w:r>
         <w:rPr>
           <w:lang w:val="en-US"/>
@@ -28641,15 +28622,32 @@
         </w:rPr>
         <w:t xml:space="preserve">See </w:t>
       </w:r>
-      <w:hyperlink r:id="rId2" w:history="1">
-        <w:r>
-          <w:rPr>
-            <w:rStyle w:val="Hyperlink"/>
-            <w:lang w:val="en-US"/>
-          </w:rPr>
-          <w:t>http://code.google.com/p/regionator/wiki/Welcome</w:t>
-        </w:r>
-      </w:hyperlink>
+      <w:r>
+        <w:fldChar w:fldCharType="begin"/>
+      </w:r>
+      <w:r>
+        <w:rPr>
+          <w:lang w:val="en-US"/>
+        </w:rPr>
+        <w:instrText xml:space="preserve"> HYPERLINK "http://code.google.com/p/regionator/wiki/Welcome" </w:instrText>
+      </w:r>
+      <w:r>
+        <w:fldChar w:fldCharType="separate"/>
+      </w:r>
+      <w:r>
+        <w:rPr>
+          <w:rStyle w:val="Hyperlink"/>
+          <w:lang w:val="en-US"/>
+        </w:rPr>
+        <w:t>http://code.google.com/p/regionator/wiki/Welcome</w:t>
+      </w:r>
+      <w:r>
+        <w:rPr>
+          <w:rStyle w:val="Hyperlink"/>
+          <w:lang w:val="en-US"/>
+        </w:rPr>
+        <w:fldChar w:fldCharType="end"/>
+      </w:r>
       <w:r>
         <w:rPr>
           <w:lang w:val="en-US"/>
@@ -28734,15 +28732,32 @@
         </w:rPr>
         <w:t xml:space="preserve">Please refer to </w:t>
       </w:r>
-      <w:hyperlink r:id="rId3" w:history="1">
-        <w:r>
-          <w:rPr>
-            <w:rStyle w:val="Hyperlink"/>
-            <w:lang w:val="en-US"/>
-          </w:rPr>
-          <w:t>http://en.wikipedia.org/wiki/Adaptive_Scalable_Texture_Compression</w:t>
-        </w:r>
-      </w:hyperlink>
+      <w:r>
+        <w:fldChar w:fldCharType="begin"/>
+      </w:r>
+      <w:r>
+        <w:rPr>
+          <w:lang w:val="en-US"/>
+        </w:rPr>
+        <w:instrText xml:space="preserve"> HYPERLINK "http://en.wikipedia.org/wiki/Adaptive_Scalable_Texture_Compression" </w:instrText>
+      </w:r>
+      <w:r>
+        <w:fldChar w:fldCharType="separate"/>
+      </w:r>
+      <w:r>
+        <w:rPr>
+          <w:rStyle w:val="Hyperlink"/>
+          <w:lang w:val="en-US"/>
+        </w:rPr>
+        <w:t>http://en.wikipedia.org/wiki/Adaptive_Scalable_Texture_Compression</w:t>
+      </w:r>
+      <w:r>
+        <w:rPr>
+          <w:rStyle w:val="Hyperlink"/>
+          <w:lang w:val="en-US"/>
+        </w:rPr>
+        <w:fldChar w:fldCharType="end"/>
+      </w:r>
       <w:r>
         <w:rPr>
           <w:lang w:val="en-US"/>
@@ -28777,15 +28792,32 @@
         </w:rPr>
         <w:t xml:space="preserve">Please refer to </w:t>
       </w:r>
-      <w:hyperlink r:id="rId4" w:history="1">
-        <w:r>
-          <w:rPr>
-            <w:rStyle w:val="Hyperlink"/>
-            <w:lang w:val="en-US"/>
-          </w:rPr>
-          <w:t>http://www.g-truc.net/post-0340.html</w:t>
-        </w:r>
-      </w:hyperlink>
+      <w:r>
+        <w:fldChar w:fldCharType="begin"/>
+      </w:r>
+      <w:r>
+        <w:rPr>
+          <w:lang w:val="en-US"/>
+        </w:rPr>
+        <w:instrText xml:space="preserve"> HYPERLINK "http://www.g-truc.net/post-0340.html" </w:instrText>
+      </w:r>
+      <w:r>
+        <w:fldChar w:fldCharType="separate"/>
+      </w:r>
+      <w:r>
+        <w:rPr>
+          <w:rStyle w:val="Hyperlink"/>
+          <w:lang w:val="en-US"/>
+        </w:rPr>
+        <w:t>http://www.g-truc.net/post-0340.html</w:t>
+      </w:r>
+      <w:r>
+        <w:rPr>
+          <w:rStyle w:val="Hyperlink"/>
+          <w:lang w:val="en-US"/>
+        </w:rPr>
+        <w:fldChar w:fldCharType="end"/>
+      </w:r>
       <w:r>
         <w:rPr>
           <w:lang w:val="en-US"/>
@@ -28820,15 +28852,32 @@
         </w:rPr>
         <w:t xml:space="preserve">Please refer to </w:t>
       </w:r>
-      <w:hyperlink r:id="rId5" w:history="1">
-        <w:r>
-          <w:rPr>
-            <w:rStyle w:val="Hyperlink"/>
-            <w:lang w:val="en-US"/>
-          </w:rPr>
-          <w:t>http://jsperf.com/webgl-uniform-uploading/6</w:t>
-        </w:r>
-      </w:hyperlink>
+      <w:r>
+        <w:fldChar w:fldCharType="begin"/>
+      </w:r>
+      <w:r>
+        <w:rPr>
+          <w:lang w:val="en-US"/>
+        </w:rPr>
+        <w:instrText xml:space="preserve"> HYPERLINK "http://jsperf.com/webgl-uniform-uploading/6" </w:instrText>
+      </w:r>
+      <w:r>
+        <w:fldChar w:fldCharType="separate"/>
+      </w:r>
+      <w:r>
+        <w:rPr>
+          <w:rStyle w:val="Hyperlink"/>
+          <w:lang w:val="en-US"/>
+        </w:rPr>
+        <w:t>http://jsperf.com/webgl-uniform-uploading/6</w:t>
+      </w:r>
+      <w:r>
+        <w:rPr>
+          <w:rStyle w:val="Hyperlink"/>
+          <w:lang w:val="en-US"/>
+        </w:rPr>
+        <w:fldChar w:fldCharType="end"/>
+      </w:r>
       <w:r>
         <w:rPr>
           <w:lang w:val="en-US"/>
@@ -28863,15 +28912,32 @@
         </w:rPr>
         <w:t xml:space="preserve">Please refer to </w:t>
       </w:r>
-      <w:hyperlink r:id="rId6" w:history="1">
-        <w:r>
-          <w:rPr>
-            <w:rStyle w:val="Hyperlink"/>
-            <w:lang w:val="en-US"/>
-          </w:rPr>
-          <w:t>http://www.khronos.org/registry/typedarray/specs/latest/</w:t>
-        </w:r>
-      </w:hyperlink>
+      <w:r>
+        <w:fldChar w:fldCharType="begin"/>
+      </w:r>
+      <w:r>
+        <w:rPr>
+          <w:lang w:val="en-US"/>
+        </w:rPr>
+        <w:instrText xml:space="preserve"> HYPERLINK "http://www.khronos.org/registry/typedarray/specs/latest/" </w:instrText>
+      </w:r>
+      <w:r>
+        <w:fldChar w:fldCharType="separate"/>
+      </w:r>
+      <w:r>
+        <w:rPr>
+          <w:rStyle w:val="Hyperlink"/>
+          <w:lang w:val="en-US"/>
+        </w:rPr>
+        <w:t>http://www.khronos.org/registry/typedarray/specs/latest/</w:t>
+      </w:r>
+      <w:r>
+        <w:rPr>
+          <w:rStyle w:val="Hyperlink"/>
+          <w:lang w:val="en-US"/>
+        </w:rPr>
+        <w:fldChar w:fldCharType="end"/>
+      </w:r>
       <w:r>
         <w:rPr>
           <w:lang w:val="en-US"/>
@@ -28900,15 +28966,32 @@
         </w:rPr>
         <w:t xml:space="preserve"> Please refer to </w:t>
       </w:r>
-      <w:hyperlink r:id="rId7" w:anchor="feat=indexeddb" w:history="1">
-        <w:r>
-          <w:rPr>
-            <w:rStyle w:val="Hyperlink"/>
-            <w:lang w:val="en-US"/>
-          </w:rPr>
-          <w:t>http://caniuse.com/#feat=indexeddb</w:t>
-        </w:r>
-      </w:hyperlink>
+      <w:r>
+        <w:fldChar w:fldCharType="begin"/>
+      </w:r>
+      <w:r>
+        <w:rPr>
+          <w:lang w:val="en-US"/>
+        </w:rPr>
+        <w:instrText xml:space="preserve"> HYPERLINK "http://caniuse.com/" \l "feat=indexeddb" </w:instrText>
+      </w:r>
+      <w:r>
+        <w:fldChar w:fldCharType="separate"/>
+      </w:r>
+      <w:r>
+        <w:rPr>
+          <w:rStyle w:val="Hyperlink"/>
+          <w:lang w:val="en-US"/>
+        </w:rPr>
+        <w:t>http://caniuse.com/#feat=indexeddb</w:t>
+      </w:r>
+      <w:r>
+        <w:rPr>
+          <w:rStyle w:val="Hyperlink"/>
+          <w:lang w:val="en-US"/>
+        </w:rPr>
+        <w:fldChar w:fldCharType="end"/>
+      </w:r>
       <w:r>
         <w:rPr>
           <w:lang w:val="en-US"/>
@@ -32572,7 +32655,7 @@
 </file>
 
 <file path=customXml/itemProps1.xml><?xml version="1.0" encoding="utf-8"?>
-<ds:datastoreItem xmlns:ds="http://schemas.openxmlformats.org/officeDocument/2006/customXml" ds:itemID="{F6F8F645-20A7-4CE7-AC05-1ACBB8D94CBC}">
+<ds:datastoreItem xmlns:ds="http://schemas.openxmlformats.org/officeDocument/2006/customXml" ds:itemID="{4B7236E3-16CE-4C18-B557-6FA2A5B3DCB3}">
   <ds:schemaRefs>
     <ds:schemaRef ds:uri="http://schemas.openxmlformats.org/officeDocument/2006/bibliography"/>
   </ds:schemaRefs>

</xml_diff>